<commit_message>
modificando arquivo artefato 15 para uma nova versao
</commit_message>
<xml_diff>
--- a/15. Arquitetura de Negócio para cada Cenário.docx
+++ b/15. Arquitetura de Negócio para cada Cenário.docx
@@ -3,65 +3,1466 @@
 <w:document xmlns:wpc="http://schemas.microsoft.com/office/word/2010/wordprocessingCanvas" xmlns:mc="http://schemas.openxmlformats.org/markup-compatibility/2006" xmlns:o="urn:schemas-microsoft-com:office:office" xmlns:r="http://schemas.openxmlformats.org/officeDocument/2006/relationships" xmlns:m="http://schemas.openxmlformats.org/officeDocument/2006/math" xmlns:v="urn:schemas-microsoft-com:vml" xmlns:wp14="http://schemas.microsoft.com/office/word/2010/wordprocessingDrawing" xmlns:wp="http://schemas.openxmlformats.org/drawingml/2006/wordprocessingDrawing" xmlns:w10="urn:schemas-microsoft-com:office:word" xmlns:w="http://schemas.openxmlformats.org/wordprocessingml/2006/main" xmlns:w14="http://schemas.microsoft.com/office/word/2010/wordml" xmlns:w15="http://schemas.microsoft.com/office/word/2012/wordml" xmlns:wpg="http://schemas.microsoft.com/office/word/2010/wordprocessingGroup" xmlns:wpi="http://schemas.microsoft.com/office/word/2010/wordprocessingInk" xmlns:wne="http://schemas.microsoft.com/office/word/2006/wordml" xmlns:wps="http://schemas.microsoft.com/office/word/2010/wordprocessingShape" mc:Ignorable="w14 w15 wp14">
   <w:body>
     <w:p>
-      <w:pPr>
-        <w:ind w:firstLine="708"/>
-        <w:rPr>
-          <w:rFonts w:ascii="Arial" w:hAnsi="Arial" w:cs="Arial"/>
-          <w:sz w:val="32"/>
-          <w:szCs w:val="32"/>
-          <w:u w:val="single"/>
-        </w:rPr>
-      </w:pPr>
-      <w:r>
-        <w:rPr>
-          <w:rFonts w:ascii="Arial" w:hAnsi="Arial" w:cs="Arial"/>
-          <w:sz w:val="32"/>
-          <w:szCs w:val="32"/>
-        </w:rPr>
-        <w:pict>
-          <v:shapetype id="_x0000_t75" coordsize="21600,21600" o:spt="75" o:preferrelative="t" path="m@4@5l@4@11@9@11@9@5xe" filled="f" stroked="f">
-            <v:stroke joinstyle="miter"/>
-            <v:formulas>
-              <v:f eqn="if lineDrawn pixelLineWidth 0"/>
-              <v:f eqn="sum @0 1 0"/>
-              <v:f eqn="sum 0 0 @1"/>
-              <v:f eqn="prod @2 1 2"/>
-              <v:f eqn="prod @3 21600 pixelWidth"/>
-              <v:f eqn="prod @3 21600 pixelHeight"/>
-              <v:f eqn="sum @0 0 1"/>
-              <v:f eqn="prod @6 1 2"/>
-              <v:f eqn="prod @7 21600 pixelWidth"/>
-              <v:f eqn="sum @8 21600 0"/>
-              <v:f eqn="prod @7 21600 pixelHeight"/>
-              <v:f eqn="sum @10 21600 0"/>
-            </v:formulas>
-            <v:path o:extrusionok="f" gradientshapeok="t" o:connecttype="rect"/>
-            <o:lock v:ext="edit" aspectratio="t"/>
-          </v:shapetype>
-          <v:shape id="_x0000_i1025" type="#_x0000_t75" style="width:633pt;height:424.5pt">
-            <v:imagedata r:id="rId5" o:title="WhatsApp Image 2020-02-27 at 21.35.24"/>
-          </v:shape>
-        </w:pict>
-      </w:r>
-      <w:r>
-        <w:rPr>
-          <w:rFonts w:ascii="Arial" w:hAnsi="Arial" w:cs="Arial"/>
-          <w:sz w:val="32"/>
-          <w:szCs w:val="32"/>
-        </w:rPr>
-        <w:t xml:space="preserve">   </w:t>
-      </w:r>
+      <w:r>
+        <w:rPr>
+          <w:noProof/>
+          <w:lang w:eastAsia="pt-BR"/>
+        </w:rPr>
+        <mc:AlternateContent>
+          <mc:Choice Requires="wps">
+            <w:drawing>
+              <wp:anchor distT="0" distB="0" distL="114300" distR="114300" simplePos="0" relativeHeight="251685888" behindDoc="0" locked="0" layoutInCell="1" allowOverlap="1" wp14:anchorId="7AE7C274" wp14:editId="281BCBEF">
+                <wp:simplePos x="0" y="0"/>
+                <wp:positionH relativeFrom="column">
+                  <wp:posOffset>3561409</wp:posOffset>
+                </wp:positionH>
+                <wp:positionV relativeFrom="paragraph">
+                  <wp:posOffset>955893</wp:posOffset>
+                </wp:positionV>
+                <wp:extent cx="234950" cy="698500"/>
+                <wp:effectExtent l="0" t="38100" r="50800" b="25400"/>
+                <wp:wrapNone/>
+                <wp:docPr id="17" name="Conector de seta reta 17"/>
+                <wp:cNvGraphicFramePr/>
+                <a:graphic xmlns:a="http://schemas.openxmlformats.org/drawingml/2006/main">
+                  <a:graphicData uri="http://schemas.microsoft.com/office/word/2010/wordprocessingShape">
+                    <wps:wsp>
+                      <wps:cNvCnPr/>
+                      <wps:spPr>
+                        <a:xfrm flipV="1">
+                          <a:off x="0" y="0"/>
+                          <a:ext cx="234950" cy="698500"/>
+                        </a:xfrm>
+                        <a:prstGeom prst="straightConnector1">
+                          <a:avLst/>
+                        </a:prstGeom>
+                        <a:ln>
+                          <a:tailEnd type="triangle"/>
+                        </a:ln>
+                      </wps:spPr>
+                      <wps:style>
+                        <a:lnRef idx="1">
+                          <a:schemeClr val="dk1"/>
+                        </a:lnRef>
+                        <a:fillRef idx="0">
+                          <a:schemeClr val="dk1"/>
+                        </a:fillRef>
+                        <a:effectRef idx="0">
+                          <a:schemeClr val="dk1"/>
+                        </a:effectRef>
+                        <a:fontRef idx="minor">
+                          <a:schemeClr val="tx1"/>
+                        </a:fontRef>
+                      </wps:style>
+                      <wps:bodyPr/>
+                    </wps:wsp>
+                  </a:graphicData>
+                </a:graphic>
+                <wp14:sizeRelH relativeFrom="margin">
+                  <wp14:pctWidth>0</wp14:pctWidth>
+                </wp14:sizeRelH>
+                <wp14:sizeRelV relativeFrom="margin">
+                  <wp14:pctHeight>0</wp14:pctHeight>
+                </wp14:sizeRelV>
+              </wp:anchor>
+            </w:drawing>
+          </mc:Choice>
+          <mc:Fallback>
+            <w:pict>
+              <v:shapetype w14:anchorId="151ECB67" id="_x0000_t32" coordsize="21600,21600" o:spt="32" o:oned="t" path="m,l21600,21600e" filled="f">
+                <v:path arrowok="t" fillok="f" o:connecttype="none"/>
+                <o:lock v:ext="edit" shapetype="t"/>
+              </v:shapetype>
+              <v:shape id="Conector de seta reta 17" o:spid="_x0000_s1026" type="#_x0000_t32" style="position:absolute;margin-left:280.45pt;margin-top:75.25pt;width:18.5pt;height:55pt;flip:y;z-index:251685888;visibility:visible;mso-wrap-style:square;mso-width-percent:0;mso-height-percent:0;mso-wrap-distance-left:9pt;mso-wrap-distance-top:0;mso-wrap-distance-right:9pt;mso-wrap-distance-bottom:0;mso-position-horizontal:absolute;mso-position-horizontal-relative:text;mso-position-vertical:absolute;mso-position-vertical-relative:text;mso-width-percent:0;mso-height-percent:0;mso-width-relative:margin;mso-height-relative:margin" o:gfxdata="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" strokecolor="black [3200]" strokeweight=".5pt">
+                <v:stroke endarrow="block" joinstyle="miter"/>
+              </v:shape>
+            </w:pict>
+          </mc:Fallback>
+        </mc:AlternateContent>
+      </w:r>
+      <w:r>
+        <w:rPr>
+          <w:noProof/>
+          <w:lang w:eastAsia="pt-BR"/>
+        </w:rPr>
+        <mc:AlternateContent>
+          <mc:Choice Requires="wpg">
+            <w:drawing>
+              <wp:inline distT="0" distB="0" distL="0" distR="0" wp14:anchorId="6CD0085D" wp14:editId="03DDB6CC">
+                <wp:extent cx="5364328" cy="2040909"/>
+                <wp:effectExtent l="0" t="0" r="27305" b="16510"/>
+                <wp:docPr id="19" name="Grupo 19"/>
+                <wp:cNvGraphicFramePr/>
+                <a:graphic xmlns:a="http://schemas.openxmlformats.org/drawingml/2006/main">
+                  <a:graphicData uri="http://schemas.microsoft.com/office/word/2010/wordprocessingGroup">
+                    <wpg:wgp>
+                      <wpg:cNvGrpSpPr/>
+                      <wpg:grpSpPr>
+                        <a:xfrm>
+                          <a:off x="0" y="0"/>
+                          <a:ext cx="5364328" cy="2040909"/>
+                          <a:chOff x="0" y="0"/>
+                          <a:chExt cx="5364328" cy="2040909"/>
+                        </a:xfrm>
+                      </wpg:grpSpPr>
+                      <wpg:grpSp>
+                        <wpg:cNvPr id="4" name="Grupo 4"/>
+                        <wpg:cNvGrpSpPr/>
+                        <wpg:grpSpPr>
+                          <a:xfrm>
+                            <a:off x="0" y="600502"/>
+                            <a:ext cx="2857500" cy="1253905"/>
+                            <a:chOff x="0" y="0"/>
+                            <a:chExt cx="2857500" cy="1253905"/>
+                          </a:xfrm>
+                        </wpg:grpSpPr>
+                        <wps:wsp>
+                          <wps:cNvPr id="1" name="Retângulo 1"/>
+                          <wps:cNvSpPr/>
+                          <wps:spPr>
+                            <a:xfrm>
+                              <a:off x="0" y="0"/>
+                              <a:ext cx="2857500" cy="1253905"/>
+                            </a:xfrm>
+                            <a:prstGeom prst="rect">
+                              <a:avLst/>
+                            </a:prstGeom>
+                          </wps:spPr>
+                          <wps:style>
+                            <a:lnRef idx="2">
+                              <a:schemeClr val="accent6"/>
+                            </a:lnRef>
+                            <a:fillRef idx="1">
+                              <a:schemeClr val="lt1"/>
+                            </a:fillRef>
+                            <a:effectRef idx="0">
+                              <a:schemeClr val="accent6"/>
+                            </a:effectRef>
+                            <a:fontRef idx="minor">
+                              <a:schemeClr val="dk1"/>
+                            </a:fontRef>
+                          </wps:style>
+                          <wps:bodyPr rot="0" spcFirstLastPara="0" vertOverflow="overflow" horzOverflow="overflow" vert="horz" wrap="square" lIns="91440" tIns="45720" rIns="91440" bIns="45720" numCol="1" spcCol="0" rtlCol="0" fromWordArt="0" anchor="ctr" anchorCtr="0" forceAA="0" compatLnSpc="1">
+                            <a:prstTxWarp prst="textNoShape">
+                              <a:avLst/>
+                            </a:prstTxWarp>
+                            <a:noAutofit/>
+                          </wps:bodyPr>
+                        </wps:wsp>
+                        <wps:wsp>
+                          <wps:cNvPr id="217" name="Caixa de Texto 2"/>
+                          <wps:cNvSpPr txBox="1">
+                            <a:spLocks noChangeArrowheads="1"/>
+                          </wps:cNvSpPr>
+                          <wps:spPr bwMode="auto">
+                            <a:xfrm>
+                              <a:off x="167489" y="796705"/>
+                              <a:ext cx="638175" cy="311785"/>
+                            </a:xfrm>
+                            <a:prstGeom prst="rect">
+                              <a:avLst/>
+                            </a:prstGeom>
+                            <a:solidFill>
+                              <a:srgbClr val="FFFFFF"/>
+                            </a:solidFill>
+                            <a:ln w="9525">
+                              <a:solidFill>
+                                <a:srgbClr val="000000"/>
+                              </a:solidFill>
+                              <a:miter lim="800000"/>
+                              <a:headEnd/>
+                              <a:tailEnd/>
+                            </a:ln>
+                          </wps:spPr>
+                          <wps:txbx>
+                            <w:txbxContent>
+                              <w:p>
+                                <w:r>
+                                  <w:t>Té</w:t>
+                                </w:r>
+                                <w:r>
+                                  <w:t>cnica</w:t>
+                                </w:r>
+                              </w:p>
+                            </w:txbxContent>
+                          </wps:txbx>
+                          <wps:bodyPr rot="0" vert="horz" wrap="square" lIns="91440" tIns="45720" rIns="91440" bIns="45720" anchor="t" anchorCtr="0">
+                            <a:noAutofit/>
+                          </wps:bodyPr>
+                        </wps:wsp>
+                        <wps:wsp>
+                          <wps:cNvPr id="2" name="Caixa de Texto 2"/>
+                          <wps:cNvSpPr txBox="1">
+                            <a:spLocks noChangeArrowheads="1"/>
+                          </wps:cNvSpPr>
+                          <wps:spPr bwMode="auto">
+                            <a:xfrm>
+                              <a:off x="1620570" y="787651"/>
+                              <a:ext cx="1090930" cy="321310"/>
+                            </a:xfrm>
+                            <a:prstGeom prst="rect">
+                              <a:avLst/>
+                            </a:prstGeom>
+                            <a:solidFill>
+                              <a:srgbClr val="FFFFFF"/>
+                            </a:solidFill>
+                            <a:ln w="9525">
+                              <a:solidFill>
+                                <a:srgbClr val="000000"/>
+                              </a:solidFill>
+                              <a:miter lim="800000"/>
+                              <a:headEnd/>
+                              <a:tailEnd/>
+                            </a:ln>
+                          </wps:spPr>
+                          <wps:txbx>
+                            <w:txbxContent>
+                              <w:p>
+                                <w:r>
+                                  <w:t>Administração</w:t>
+                                </w:r>
+                              </w:p>
+                            </w:txbxContent>
+                          </wps:txbx>
+                          <wps:bodyPr rot="0" vert="horz" wrap="square" lIns="91440" tIns="45720" rIns="91440" bIns="45720" anchor="t" anchorCtr="0">
+                            <a:noAutofit/>
+                          </wps:bodyPr>
+                        </wps:wsp>
+                        <wps:wsp>
+                          <wps:cNvPr id="3" name="Caixa de Texto 2"/>
+                          <wps:cNvSpPr txBox="1">
+                            <a:spLocks noChangeArrowheads="1"/>
+                          </wps:cNvSpPr>
+                          <wps:spPr bwMode="auto">
+                            <a:xfrm>
+                              <a:off x="126748" y="117695"/>
+                              <a:ext cx="2607310" cy="386080"/>
+                            </a:xfrm>
+                            <a:prstGeom prst="rect">
+                              <a:avLst/>
+                            </a:prstGeom>
+                            <a:solidFill>
+                              <a:srgbClr val="FFFFFF"/>
+                            </a:solidFill>
+                            <a:ln w="9525">
+                              <a:solidFill>
+                                <a:srgbClr val="000000"/>
+                              </a:solidFill>
+                              <a:miter lim="800000"/>
+                              <a:headEnd/>
+                              <a:tailEnd/>
+                            </a:ln>
+                          </wps:spPr>
+                          <wps:txbx>
+                            <w:txbxContent>
+                              <w:p>
+                                <w:r>
+                                  <w:t>Empresa de descontaminação de solo</w:t>
+                                </w:r>
+                              </w:p>
+                            </w:txbxContent>
+                          </wps:txbx>
+                          <wps:bodyPr rot="0" vert="horz" wrap="square" lIns="91440" tIns="45720" rIns="91440" bIns="45720" anchor="ctr" anchorCtr="0">
+                            <a:spAutoFit/>
+                          </wps:bodyPr>
+                        </wps:wsp>
+                      </wpg:grpSp>
+                      <wpg:grpSp>
+                        <wpg:cNvPr id="14" name="Grupo 14"/>
+                        <wpg:cNvGrpSpPr/>
+                        <wpg:grpSpPr>
+                          <a:xfrm>
+                            <a:off x="4449170" y="156949"/>
+                            <a:ext cx="647700" cy="635000"/>
+                            <a:chOff x="0" y="0"/>
+                            <a:chExt cx="647700" cy="635000"/>
+                          </a:xfrm>
+                        </wpg:grpSpPr>
+                        <wps:wsp>
+                          <wps:cNvPr id="5" name="Rosto feliz 5"/>
+                          <wps:cNvSpPr/>
+                          <wps:spPr>
+                            <a:xfrm>
+                              <a:off x="190500" y="0"/>
+                              <a:ext cx="267077" cy="267077"/>
+                            </a:xfrm>
+                            <a:prstGeom prst="smileyFace">
+                              <a:avLst/>
+                            </a:prstGeom>
+                          </wps:spPr>
+                          <wps:style>
+                            <a:lnRef idx="2">
+                              <a:schemeClr val="accent6"/>
+                            </a:lnRef>
+                            <a:fillRef idx="1">
+                              <a:schemeClr val="lt1"/>
+                            </a:fillRef>
+                            <a:effectRef idx="0">
+                              <a:schemeClr val="accent6"/>
+                            </a:effectRef>
+                            <a:fontRef idx="minor">
+                              <a:schemeClr val="dk1"/>
+                            </a:fontRef>
+                          </wps:style>
+                          <wps:bodyPr rot="0" spcFirstLastPara="0" vertOverflow="overflow" horzOverflow="overflow" vert="horz" wrap="square" lIns="91440" tIns="45720" rIns="91440" bIns="45720" numCol="1" spcCol="0" rtlCol="0" fromWordArt="0" anchor="ctr" anchorCtr="0" forceAA="0" compatLnSpc="1">
+                            <a:prstTxWarp prst="textNoShape">
+                              <a:avLst/>
+                            </a:prstTxWarp>
+                            <a:noAutofit/>
+                          </wps:bodyPr>
+                        </wps:wsp>
+                        <wps:wsp>
+                          <wps:cNvPr id="6" name="Caixa de Texto 2"/>
+                          <wps:cNvSpPr txBox="1">
+                            <a:spLocks noChangeArrowheads="1"/>
+                          </wps:cNvSpPr>
+                          <wps:spPr bwMode="auto">
+                            <a:xfrm>
+                              <a:off x="0" y="311150"/>
+                              <a:ext cx="647700" cy="323850"/>
+                            </a:xfrm>
+                            <a:prstGeom prst="rect">
+                              <a:avLst/>
+                            </a:prstGeom>
+                            <a:solidFill>
+                              <a:srgbClr val="FFFFFF"/>
+                            </a:solidFill>
+                            <a:ln w="9525">
+                              <a:noFill/>
+                              <a:miter lim="800000"/>
+                              <a:headEnd/>
+                              <a:tailEnd/>
+                            </a:ln>
+                          </wps:spPr>
+                          <wps:txbx>
+                            <w:txbxContent>
+                              <w:p>
+                                <w:r>
+                                  <w:t>Cliente</w:t>
+                                </w:r>
+                              </w:p>
+                            </w:txbxContent>
+                          </wps:txbx>
+                          <wps:bodyPr rot="0" vert="horz" wrap="square" lIns="91440" tIns="45720" rIns="91440" bIns="45720" anchor="t" anchorCtr="0">
+                            <a:noAutofit/>
+                          </wps:bodyPr>
+                        </wps:wsp>
+                      </wpg:grpSp>
+                      <wps:wsp>
+                        <wps:cNvPr id="7" name="Conector em curva 7"/>
+                        <wps:cNvCnPr/>
+                        <wps:spPr>
+                          <a:xfrm flipH="1">
+                            <a:off x="3063922" y="334370"/>
+                            <a:ext cx="1473200" cy="819150"/>
+                          </a:xfrm>
+                          <a:prstGeom prst="curvedConnector3">
+                            <a:avLst/>
+                          </a:prstGeom>
+                          <a:ln>
+                            <a:tailEnd type="triangle"/>
+                          </a:ln>
+                        </wps:spPr>
+                        <wps:style>
+                          <a:lnRef idx="1">
+                            <a:schemeClr val="dk1"/>
+                          </a:lnRef>
+                          <a:fillRef idx="0">
+                            <a:schemeClr val="dk1"/>
+                          </a:fillRef>
+                          <a:effectRef idx="0">
+                            <a:schemeClr val="dk1"/>
+                          </a:effectRef>
+                          <a:fontRef idx="minor">
+                            <a:schemeClr val="tx1"/>
+                          </a:fontRef>
+                        </wps:style>
+                        <wps:bodyPr/>
+                      </wps:wsp>
+                      <wps:wsp>
+                        <wps:cNvPr id="8" name="Caixa de Texto 2"/>
+                        <wps:cNvSpPr txBox="1">
+                          <a:spLocks noChangeArrowheads="1"/>
+                        </wps:cNvSpPr>
+                        <wps:spPr bwMode="auto">
+                          <a:xfrm>
+                            <a:off x="4094328" y="1248770"/>
+                            <a:ext cx="1270000" cy="266700"/>
+                          </a:xfrm>
+                          <a:prstGeom prst="rect">
+                            <a:avLst/>
+                          </a:prstGeom>
+                          <a:solidFill>
+                            <a:srgbClr val="FFFFFF"/>
+                          </a:solidFill>
+                          <a:ln w="9525">
+                            <a:solidFill>
+                              <a:srgbClr val="000000"/>
+                            </a:solidFill>
+                            <a:miter lim="800000"/>
+                            <a:headEnd/>
+                            <a:tailEnd/>
+                          </a:ln>
+                        </wps:spPr>
+                        <wps:txbx>
+                          <w:txbxContent>
+                            <w:p>
+                              <w:r>
+                                <w:t>Ordenar operação</w:t>
+                              </w:r>
+                            </w:p>
+                          </w:txbxContent>
+                        </wps:txbx>
+                        <wps:bodyPr rot="0" vert="horz" wrap="square" lIns="91440" tIns="45720" rIns="91440" bIns="45720" anchor="t" anchorCtr="0">
+                          <a:noAutofit/>
+                        </wps:bodyPr>
+                      </wps:wsp>
+                      <wps:wsp>
+                        <wps:cNvPr id="9" name="Caixa de Texto 2"/>
+                        <wps:cNvSpPr txBox="1">
+                          <a:spLocks noChangeArrowheads="1"/>
+                        </wps:cNvSpPr>
+                        <wps:spPr bwMode="auto">
+                          <a:xfrm>
+                            <a:off x="3261815" y="1774209"/>
+                            <a:ext cx="927100" cy="266700"/>
+                          </a:xfrm>
+                          <a:prstGeom prst="rect">
+                            <a:avLst/>
+                          </a:prstGeom>
+                          <a:solidFill>
+                            <a:srgbClr val="FFFFFF"/>
+                          </a:solidFill>
+                          <a:ln w="9525">
+                            <a:solidFill>
+                              <a:srgbClr val="000000"/>
+                            </a:solidFill>
+                            <a:miter lim="800000"/>
+                            <a:headEnd/>
+                            <a:tailEnd/>
+                          </a:ln>
+                        </wps:spPr>
+                        <wps:txbx>
+                          <w:txbxContent>
+                            <w:p>
+                              <w:r>
+                                <w:t>Reclamação</w:t>
+                              </w:r>
+                            </w:p>
+                          </w:txbxContent>
+                        </wps:txbx>
+                        <wps:bodyPr rot="0" vert="horz" wrap="square" lIns="91440" tIns="45720" rIns="91440" bIns="45720" anchor="t" anchorCtr="0">
+                          <a:noAutofit/>
+                        </wps:bodyPr>
+                      </wps:wsp>
+                      <wps:wsp>
+                        <wps:cNvPr id="10" name="Caixa de Texto 2"/>
+                        <wps:cNvSpPr txBox="1">
+                          <a:spLocks noChangeArrowheads="1"/>
+                        </wps:cNvSpPr>
+                        <wps:spPr bwMode="auto">
+                          <a:xfrm>
+                            <a:off x="3521122" y="0"/>
+                            <a:ext cx="768350" cy="266700"/>
+                          </a:xfrm>
+                          <a:prstGeom prst="rect">
+                            <a:avLst/>
+                          </a:prstGeom>
+                          <a:solidFill>
+                            <a:srgbClr val="FFFFFF"/>
+                          </a:solidFill>
+                          <a:ln w="9525">
+                            <a:solidFill>
+                              <a:srgbClr val="000000"/>
+                            </a:solidFill>
+                            <a:miter lim="800000"/>
+                            <a:headEnd/>
+                            <a:tailEnd/>
+                          </a:ln>
+                        </wps:spPr>
+                        <wps:txbx>
+                          <w:txbxContent>
+                            <w:p>
+                              <w:r>
+                                <w:t>Instalação</w:t>
+                              </w:r>
+                            </w:p>
+                          </w:txbxContent>
+                        </wps:txbx>
+                        <wps:bodyPr rot="0" vert="horz" wrap="square" lIns="91440" tIns="45720" rIns="91440" bIns="45720" anchor="t" anchorCtr="0">
+                          <a:noAutofit/>
+                        </wps:bodyPr>
+                      </wps:wsp>
+                      <wps:wsp>
+                        <wps:cNvPr id="13" name="Caixa de Texto 2"/>
+                        <wps:cNvSpPr txBox="1">
+                          <a:spLocks noChangeArrowheads="1"/>
+                        </wps:cNvSpPr>
+                        <wps:spPr bwMode="auto">
+                          <a:xfrm>
+                            <a:off x="2299648" y="170597"/>
+                            <a:ext cx="1016000" cy="266700"/>
+                          </a:xfrm>
+                          <a:prstGeom prst="rect">
+                            <a:avLst/>
+                          </a:prstGeom>
+                          <a:solidFill>
+                            <a:srgbClr val="FFFFFF"/>
+                          </a:solidFill>
+                          <a:ln w="9525">
+                            <a:solidFill>
+                              <a:srgbClr val="000000"/>
+                            </a:solidFill>
+                            <a:miter lim="800000"/>
+                            <a:headEnd/>
+                            <a:tailEnd/>
+                          </a:ln>
+                        </wps:spPr>
+                        <wps:txbx>
+                          <w:txbxContent>
+                            <w:p>
+                              <w:r>
+                                <w:t>Desi</w:t>
+                              </w:r>
+                              <w:r>
+                                <w:t>nstalação</w:t>
+                              </w:r>
+                            </w:p>
+                          </w:txbxContent>
+                        </wps:txbx>
+                        <wps:bodyPr rot="0" vert="horz" wrap="square" lIns="91440" tIns="45720" rIns="91440" bIns="45720" anchor="t" anchorCtr="0">
+                          <a:noAutofit/>
+                        </wps:bodyPr>
+                      </wps:wsp>
+                      <wps:wsp>
+                        <wps:cNvPr id="15" name="Conector de seta reta 15"/>
+                        <wps:cNvCnPr/>
+                        <wps:spPr>
+                          <a:xfrm>
+                            <a:off x="3179928" y="498144"/>
+                            <a:ext cx="514350" cy="228600"/>
+                          </a:xfrm>
+                          <a:prstGeom prst="straightConnector1">
+                            <a:avLst/>
+                          </a:prstGeom>
+                          <a:ln>
+                            <a:tailEnd type="triangle"/>
+                          </a:ln>
+                        </wps:spPr>
+                        <wps:style>
+                          <a:lnRef idx="1">
+                            <a:schemeClr val="dk1"/>
+                          </a:lnRef>
+                          <a:fillRef idx="0">
+                            <a:schemeClr val="dk1"/>
+                          </a:fillRef>
+                          <a:effectRef idx="0">
+                            <a:schemeClr val="dk1"/>
+                          </a:effectRef>
+                          <a:fontRef idx="minor">
+                            <a:schemeClr val="tx1"/>
+                          </a:fontRef>
+                        </wps:style>
+                        <wps:bodyPr/>
+                      </wps:wsp>
+                      <wps:wsp>
+                        <wps:cNvPr id="16" name="Conector de seta reta 16"/>
+                        <wps:cNvCnPr/>
+                        <wps:spPr>
+                          <a:xfrm flipH="1">
+                            <a:off x="3753134" y="327547"/>
+                            <a:ext cx="45719" cy="330200"/>
+                          </a:xfrm>
+                          <a:prstGeom prst="straightConnector1">
+                            <a:avLst/>
+                          </a:prstGeom>
+                          <a:ln>
+                            <a:tailEnd type="triangle"/>
+                          </a:ln>
+                        </wps:spPr>
+                        <wps:style>
+                          <a:lnRef idx="1">
+                            <a:schemeClr val="dk1"/>
+                          </a:lnRef>
+                          <a:fillRef idx="0">
+                            <a:schemeClr val="dk1"/>
+                          </a:fillRef>
+                          <a:effectRef idx="0">
+                            <a:schemeClr val="dk1"/>
+                          </a:effectRef>
+                          <a:fontRef idx="minor">
+                            <a:schemeClr val="tx1"/>
+                          </a:fontRef>
+                        </wps:style>
+                        <wps:bodyPr/>
+                      </wps:wsp>
+                      <wps:wsp>
+                        <wps:cNvPr id="18" name="Conector de seta reta 18"/>
+                        <wps:cNvCnPr/>
+                        <wps:spPr>
+                          <a:xfrm flipH="1" flipV="1">
+                            <a:off x="3875964" y="730155"/>
+                            <a:ext cx="914400" cy="502285"/>
+                          </a:xfrm>
+                          <a:prstGeom prst="straightConnector1">
+                            <a:avLst/>
+                          </a:prstGeom>
+                          <a:ln>
+                            <a:tailEnd type="triangle"/>
+                          </a:ln>
+                        </wps:spPr>
+                        <wps:style>
+                          <a:lnRef idx="1">
+                            <a:schemeClr val="dk1"/>
+                          </a:lnRef>
+                          <a:fillRef idx="0">
+                            <a:schemeClr val="dk1"/>
+                          </a:fillRef>
+                          <a:effectRef idx="0">
+                            <a:schemeClr val="dk1"/>
+                          </a:effectRef>
+                          <a:fontRef idx="minor">
+                            <a:schemeClr val="tx1"/>
+                          </a:fontRef>
+                        </wps:style>
+                        <wps:bodyPr/>
+                      </wps:wsp>
+                    </wpg:wgp>
+                  </a:graphicData>
+                </a:graphic>
+              </wp:inline>
+            </w:drawing>
+          </mc:Choice>
+          <mc:Fallback>
+            <w:pict>
+              <v:group w14:anchorId="6CD0085D" id="Grupo 19" o:spid="_x0000_s1026" style="width:422.4pt;height:160.7pt;mso-position-horizontal-relative:char;mso-position-vertical-relative:line" coordsize="53643,20409" o:gfxdata="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">
+                <v:group id="Grupo 4" o:spid="_x0000_s1027" style="position:absolute;top:6005;width:28575;height:12539" coordsize="28575,12539" o:gfxdata="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">
+                  <v:rect id="Retângulo 1" o:spid="_x0000_s1028" style="position:absolute;width:28575;height:12539;visibility:visible;mso-wrap-style:square;v-text-anchor:middle" o:gfxdata="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" fillcolor="white [3201]" strokecolor="#70ad47 [3209]" strokeweight="1pt"/>
+                  <v:shapetype id="_x0000_t202" coordsize="21600,21600" o:spt="202" path="m,l,21600r21600,l21600,xe">
+                    <v:stroke joinstyle="miter"/>
+                    <v:path gradientshapeok="t" o:connecttype="rect"/>
+                  </v:shapetype>
+                  <v:shape id="Caixa de Texto 2" o:spid="_x0000_s1029" type="#_x0000_t202" style="position:absolute;left:1674;top:7967;width:6382;height:3117;visibility:visible;mso-wrap-style:square;v-text-anchor:top" o:gfxdata="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">
+                    <v:textbox>
+                      <w:txbxContent>
+                        <w:p>
+                          <w:r>
+                            <w:t>Té</w:t>
+                          </w:r>
+                          <w:r>
+                            <w:t>cnica</w:t>
+                          </w:r>
+                        </w:p>
+                      </w:txbxContent>
+                    </v:textbox>
+                  </v:shape>
+                  <v:shape id="Caixa de Texto 2" o:spid="_x0000_s1030" type="#_x0000_t202" style="position:absolute;left:16205;top:7876;width:10910;height:3213;visibility:visible;mso-wrap-style:square;v-text-anchor:top" o:gfxdata="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">
+                    <v:textbox>
+                      <w:txbxContent>
+                        <w:p>
+                          <w:r>
+                            <w:t>Administração</w:t>
+                          </w:r>
+                        </w:p>
+                      </w:txbxContent>
+                    </v:textbox>
+                  </v:shape>
+                  <v:shape id="Caixa de Texto 2" o:spid="_x0000_s1031" type="#_x0000_t202" style="position:absolute;left:1267;top:1176;width:26073;height:3861;visibility:visible;mso-wrap-style:square;v-text-anchor:middle" o:gfxdata="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">
+                    <v:textbox style="mso-fit-shape-to-text:t">
+                      <w:txbxContent>
+                        <w:p>
+                          <w:r>
+                            <w:t>Empresa de descontaminação de solo</w:t>
+                          </w:r>
+                        </w:p>
+                      </w:txbxContent>
+                    </v:textbox>
+                  </v:shape>
+                </v:group>
+                <v:group id="Grupo 14" o:spid="_x0000_s1032" style="position:absolute;left:44491;top:1569;width:6477;height:6350" coordsize="6477,6350" o:gfxdata="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">
+                  <v:shapetype id="_x0000_t96" coordsize="21600,21600" o:spt="96" adj="17520" path="m10800,qx,10800,10800,21600,21600,10800,10800,xem7340,6445qx6215,7570,7340,8695,8465,7570,7340,6445xnfem14260,6445qx13135,7570,14260,8695,15385,7570,14260,6445xnfem4960@0c8853@3,12747@3,16640@0nfe">
+                    <v:formulas>
+                      <v:f eqn="sum 33030 0 #0"/>
+                      <v:f eqn="prod #0 4 3"/>
+                      <v:f eqn="prod @0 1 3"/>
+                      <v:f eqn="sum @1 0 @2"/>
+                    </v:formulas>
+                    <v:path o:extrusionok="f" gradientshapeok="t" o:connecttype="custom" o:connectlocs="10800,0;3163,3163;0,10800;3163,18437;10800,21600;18437,18437;21600,10800;18437,3163" textboxrect="3163,3163,18437,18437"/>
+                    <v:handles>
+                      <v:h position="center,#0" yrange="15510,17520"/>
+                    </v:handles>
+                    <o:complex v:ext="view"/>
+                  </v:shapetype>
+                  <v:shape id="Rosto feliz 5" o:spid="_x0000_s1033" type="#_x0000_t96" style="position:absolute;left:1905;width:2670;height:2670;visibility:visible;mso-wrap-style:square;v-text-anchor:middle" o:gfxdata="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" fillcolor="white [3201]" strokecolor="#70ad47 [3209]" strokeweight="1pt">
+                    <v:stroke joinstyle="miter"/>
+                  </v:shape>
+                  <v:shape id="Caixa de Texto 2" o:spid="_x0000_s1034" type="#_x0000_t202" style="position:absolute;top:3111;width:6477;height:3239;visibility:visible;mso-wrap-style:square;v-text-anchor:top" o:gfxdata="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" stroked="f">
+                    <v:textbox>
+                      <w:txbxContent>
+                        <w:p>
+                          <w:r>
+                            <w:t>Cliente</w:t>
+                          </w:r>
+                        </w:p>
+                      </w:txbxContent>
+                    </v:textbox>
+                  </v:shape>
+                </v:group>
+                <v:shapetype id="_x0000_t38" coordsize="21600,21600" o:spt="38" o:oned="t" path="m,c@0,0@1,5400@1,10800@1,16200@2,21600,21600,21600e" filled="f">
+                  <v:formulas>
+                    <v:f eqn="mid #0 0"/>
+                    <v:f eqn="val #0"/>
+                    <v:f eqn="mid #0 21600"/>
+                  </v:formulas>
+                  <v:path arrowok="t" fillok="f" o:connecttype="none"/>
+                  <v:handles>
+                    <v:h position="#0,center"/>
+                  </v:handles>
+                  <o:lock v:ext="edit" shapetype="t"/>
+                </v:shapetype>
+                <v:shape id="Conector em curva 7" o:spid="_x0000_s1035" type="#_x0000_t38" style="position:absolute;left:30639;top:3343;width:14732;height:8192;flip:x;visibility:visible;mso-wrap-style:square" o:connectortype="curved" o:gfxdata="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" adj="10800" strokecolor="black [3200]" strokeweight=".5pt">
+                  <v:stroke endarrow="block" joinstyle="miter"/>
+                </v:shape>
+                <v:shape id="Caixa de Texto 2" o:spid="_x0000_s1036" type="#_x0000_t202" style="position:absolute;left:40943;top:12487;width:12700;height:2667;visibility:visible;mso-wrap-style:square;v-text-anchor:top" o:gfxdata="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">
+                  <v:textbox>
+                    <w:txbxContent>
+                      <w:p>
+                        <w:r>
+                          <w:t>Ordenar operação</w:t>
+                        </w:r>
+                      </w:p>
+                    </w:txbxContent>
+                  </v:textbox>
+                </v:shape>
+                <v:shape id="Caixa de Texto 2" o:spid="_x0000_s1037" type="#_x0000_t202" style="position:absolute;left:32618;top:17742;width:9271;height:2667;visibility:visible;mso-wrap-style:square;v-text-anchor:top" o:gfxdata="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">
+                  <v:textbox>
+                    <w:txbxContent>
+                      <w:p>
+                        <w:r>
+                          <w:t>Reclamação</w:t>
+                        </w:r>
+                      </w:p>
+                    </w:txbxContent>
+                  </v:textbox>
+                </v:shape>
+                <v:shape id="Caixa de Texto 2" o:spid="_x0000_s1038" type="#_x0000_t202" style="position:absolute;left:35211;width:7683;height:2667;visibility:visible;mso-wrap-style:square;v-text-anchor:top" o:gfxdata="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">
+                  <v:textbox>
+                    <w:txbxContent>
+                      <w:p>
+                        <w:r>
+                          <w:t>Instalação</w:t>
+                        </w:r>
+                      </w:p>
+                    </w:txbxContent>
+                  </v:textbox>
+                </v:shape>
+                <v:shape id="Caixa de Texto 2" o:spid="_x0000_s1039" type="#_x0000_t202" style="position:absolute;left:22996;top:1705;width:10160;height:2667;visibility:visible;mso-wrap-style:square;v-text-anchor:top" o:gfxdata="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">
+                  <v:textbox>
+                    <w:txbxContent>
+                      <w:p>
+                        <w:r>
+                          <w:t>Desi</w:t>
+                        </w:r>
+                        <w:r>
+                          <w:t>nstalação</w:t>
+                        </w:r>
+                      </w:p>
+                    </w:txbxContent>
+                  </v:textbox>
+                </v:shape>
+                <v:shape id="Conector de seta reta 15" o:spid="_x0000_s1040" type="#_x0000_t32" style="position:absolute;left:31799;top:4981;width:5143;height:2286;visibility:visible;mso-wrap-style:square" o:connectortype="straight" o:gfxdata="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" strokecolor="black [3200]" strokeweight=".5pt">
+                  <v:stroke endarrow="block" joinstyle="miter"/>
+                </v:shape>
+                <v:shape id="Conector de seta reta 16" o:spid="_x0000_s1041" type="#_x0000_t32" style="position:absolute;left:37531;top:3275;width:457;height:3302;flip:x;visibility:visible;mso-wrap-style:square" o:connectortype="straight" o:gfxdata="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" strokecolor="black [3200]" strokeweight=".5pt">
+                  <v:stroke endarrow="block" joinstyle="miter"/>
+                </v:shape>
+                <v:shape id="Conector de seta reta 18" o:spid="_x0000_s1042" type="#_x0000_t32" style="position:absolute;left:38759;top:7301;width:9144;height:5023;flip:x y;visibility:visible;mso-wrap-style:square" o:connectortype="straight" o:gfxdata="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" strokecolor="black [3200]" strokeweight=".5pt">
+                  <v:stroke endarrow="block" joinstyle="miter"/>
+                </v:shape>
+                <w10:anchorlock/>
+              </v:group>
+            </w:pict>
+          </mc:Fallback>
+        </mc:AlternateContent>
+      </w:r>
+    </w:p>
+    <w:p/>
+    <w:p>
+      <w:pPr>
+        <w:pStyle w:val="Ttulo2"/>
+        <w:rPr>
+          <w:sz w:val="22"/>
+        </w:rPr>
+      </w:pPr>
+      <w:r>
+        <w:rPr>
+          <w:sz w:val="22"/>
+        </w:rPr>
+        <w:t>Cenário: Ordenar operação</w:t>
+      </w:r>
+    </w:p>
+    <w:p>
+      <w:pPr>
+        <w:rPr>
+          <w:sz w:val="18"/>
+        </w:rPr>
+      </w:pPr>
+      <w:r>
+        <w:rPr>
+          <w:sz w:val="18"/>
+        </w:rPr>
+        <w:t>Nó operacional: Administração</w:t>
+      </w:r>
+    </w:p>
+    <w:p>
+      <w:pPr>
+        <w:rPr>
+          <w:sz w:val="18"/>
+        </w:rPr>
+      </w:pPr>
+      <w:r>
+        <w:rPr>
+          <w:sz w:val="18"/>
+        </w:rPr>
+        <w:t>Capacidade:</w:t>
+      </w:r>
+    </w:p>
+    <w:p>
+      <w:pPr>
+        <w:pStyle w:val="PargrafodaLista"/>
+        <w:numPr>
+          <w:ilvl w:val="0"/>
+          <w:numId w:val="1"/>
+        </w:numPr>
+        <w:rPr>
+          <w:sz w:val="18"/>
+        </w:rPr>
+      </w:pPr>
+      <w:r>
+        <w:rPr>
+          <w:sz w:val="18"/>
+        </w:rPr>
+        <w:t>Verificar disponibilidade</w:t>
+      </w:r>
+    </w:p>
+    <w:p>
+      <w:pPr>
+        <w:pStyle w:val="PargrafodaLista"/>
+        <w:numPr>
+          <w:ilvl w:val="0"/>
+          <w:numId w:val="1"/>
+        </w:numPr>
+        <w:rPr>
+          <w:sz w:val="18"/>
+        </w:rPr>
+      </w:pPr>
+      <w:r>
+        <w:rPr>
+          <w:sz w:val="18"/>
+        </w:rPr>
+        <w:t>Orçamento</w:t>
+      </w:r>
+    </w:p>
+    <w:p>
+      <w:pPr>
+        <w:pStyle w:val="PargrafodaLista"/>
+        <w:numPr>
+          <w:ilvl w:val="0"/>
+          <w:numId w:val="1"/>
+        </w:numPr>
+        <w:rPr>
+          <w:sz w:val="18"/>
+        </w:rPr>
+      </w:pPr>
+      <w:r>
+        <w:rPr>
+          <w:sz w:val="18"/>
+        </w:rPr>
+        <w:t>Cobrança</w:t>
+      </w:r>
+    </w:p>
+    <w:p>
+      <w:pPr>
+        <w:pStyle w:val="Ttulo2"/>
+        <w:rPr>
+          <w:sz w:val="22"/>
+        </w:rPr>
+      </w:pPr>
+      <w:r>
+        <w:rPr>
+          <w:sz w:val="22"/>
+        </w:rPr>
+        <w:t xml:space="preserve">Cenário: </w:t>
+      </w:r>
+      <w:r>
+        <w:rPr>
+          <w:sz w:val="22"/>
+        </w:rPr>
+        <w:t>Instalação</w:t>
+      </w:r>
+    </w:p>
+    <w:p>
+      <w:pPr>
+        <w:rPr>
+          <w:sz w:val="18"/>
+        </w:rPr>
+      </w:pPr>
+      <w:r>
+        <w:rPr>
+          <w:sz w:val="18"/>
+        </w:rPr>
+        <w:t xml:space="preserve">Nó operacional: </w:t>
+      </w:r>
+      <w:r>
+        <w:rPr>
+          <w:sz w:val="18"/>
+        </w:rPr>
+        <w:t>Técnica</w:t>
+      </w:r>
+    </w:p>
+    <w:p>
+      <w:pPr>
+        <w:rPr>
+          <w:sz w:val="18"/>
+        </w:rPr>
+      </w:pPr>
+      <w:r>
+        <w:rPr>
+          <w:sz w:val="18"/>
+        </w:rPr>
+        <w:t>Capacidade:</w:t>
+      </w:r>
+    </w:p>
+    <w:p>
+      <w:pPr>
+        <w:pStyle w:val="PargrafodaLista"/>
+        <w:numPr>
+          <w:ilvl w:val="0"/>
+          <w:numId w:val="1"/>
+        </w:numPr>
+        <w:rPr>
+          <w:sz w:val="18"/>
+        </w:rPr>
+      </w:pPr>
+      <w:r>
+        <w:rPr>
+          <w:sz w:val="18"/>
+        </w:rPr>
+        <w:t>Agendar com o cliente</w:t>
+      </w:r>
+    </w:p>
+    <w:p>
+      <w:pPr>
+        <w:pStyle w:val="PargrafodaLista"/>
+        <w:numPr>
+          <w:ilvl w:val="0"/>
+          <w:numId w:val="1"/>
+        </w:numPr>
+        <w:rPr>
+          <w:sz w:val="18"/>
+        </w:rPr>
+      </w:pPr>
+      <w:r>
+        <w:rPr>
+          <w:sz w:val="18"/>
+        </w:rPr>
+        <w:t>Designar técnico instalador</w:t>
+      </w:r>
+    </w:p>
+    <w:p>
+      <w:pPr>
+        <w:pStyle w:val="PargrafodaLista"/>
+        <w:numPr>
+          <w:ilvl w:val="0"/>
+          <w:numId w:val="1"/>
+        </w:numPr>
+        <w:rPr>
+          <w:sz w:val="18"/>
+        </w:rPr>
+      </w:pPr>
+      <w:r>
+        <w:rPr>
+          <w:sz w:val="18"/>
+        </w:rPr>
+        <w:t>Obter os equipamentos</w:t>
+      </w:r>
+    </w:p>
+    <w:p>
+      <w:pPr>
+        <w:pStyle w:val="PargrafodaLista"/>
+        <w:numPr>
+          <w:ilvl w:val="0"/>
+          <w:numId w:val="1"/>
+        </w:numPr>
+        <w:rPr>
+          <w:sz w:val="18"/>
+        </w:rPr>
+      </w:pPr>
+      <w:r>
+        <w:rPr>
+          <w:sz w:val="18"/>
+        </w:rPr>
+        <w:t>Transportar os equipamentos</w:t>
+      </w:r>
+    </w:p>
+    <w:p>
+      <w:pPr>
+        <w:pStyle w:val="PargrafodaLista"/>
+        <w:numPr>
+          <w:ilvl w:val="0"/>
+          <w:numId w:val="1"/>
+        </w:numPr>
+        <w:rPr>
+          <w:sz w:val="18"/>
+        </w:rPr>
+      </w:pPr>
+      <w:r>
+        <w:rPr>
+          <w:sz w:val="18"/>
+        </w:rPr>
+        <w:t>Instalar os equipamentos</w:t>
+      </w:r>
+    </w:p>
+    <w:p>
+      <w:pPr>
+        <w:pStyle w:val="PargrafodaLista"/>
+        <w:numPr>
+          <w:ilvl w:val="0"/>
+          <w:numId w:val="1"/>
+        </w:numPr>
+        <w:rPr>
+          <w:sz w:val="18"/>
+        </w:rPr>
+      </w:pPr>
+      <w:r>
+        <w:rPr>
+          <w:sz w:val="18"/>
+        </w:rPr>
+        <w:t>Testar a instalação</w:t>
+      </w:r>
+    </w:p>
+    <w:p>
+      <w:pPr>
+        <w:pStyle w:val="PargrafodaLista"/>
+        <w:numPr>
+          <w:ilvl w:val="0"/>
+          <w:numId w:val="1"/>
+        </w:numPr>
+        <w:rPr>
+          <w:sz w:val="18"/>
+        </w:rPr>
+      </w:pPr>
+      <w:r>
+        <w:rPr>
+          <w:sz w:val="18"/>
+        </w:rPr>
+        <w:t xml:space="preserve">Notifica a administração </w:t>
+      </w:r>
+    </w:p>
+    <w:p>
+      <w:pPr>
+        <w:pStyle w:val="Ttulo2"/>
+        <w:rPr>
+          <w:sz w:val="22"/>
+        </w:rPr>
+      </w:pPr>
+      <w:r>
+        <w:rPr>
+          <w:sz w:val="22"/>
+        </w:rPr>
+        <w:t xml:space="preserve">Cenário: </w:t>
+      </w:r>
+      <w:r>
+        <w:rPr>
+          <w:sz w:val="22"/>
+        </w:rPr>
+        <w:t>Desinstalação</w:t>
+      </w:r>
+    </w:p>
+    <w:p>
+      <w:pPr>
+        <w:rPr>
+          <w:sz w:val="18"/>
+        </w:rPr>
+      </w:pPr>
+      <w:r>
+        <w:rPr>
+          <w:sz w:val="18"/>
+        </w:rPr>
+        <w:t xml:space="preserve">Nó operacional: </w:t>
+      </w:r>
+      <w:r>
+        <w:rPr>
+          <w:sz w:val="18"/>
+        </w:rPr>
+        <w:t>Técnica</w:t>
+      </w:r>
+    </w:p>
+    <w:p>
+      <w:pPr>
+        <w:rPr>
+          <w:sz w:val="18"/>
+        </w:rPr>
+      </w:pPr>
+      <w:r>
+        <w:rPr>
+          <w:sz w:val="18"/>
+        </w:rPr>
+        <w:t>Capacidade:</w:t>
+      </w:r>
+    </w:p>
+    <w:p>
+      <w:pPr>
+        <w:pStyle w:val="PargrafodaLista"/>
+        <w:numPr>
+          <w:ilvl w:val="0"/>
+          <w:numId w:val="1"/>
+        </w:numPr>
+        <w:rPr>
+          <w:sz w:val="18"/>
+        </w:rPr>
+      </w:pPr>
+      <w:r>
+        <w:rPr>
+          <w:sz w:val="18"/>
+        </w:rPr>
+        <w:t>Agendar com o cliente</w:t>
+      </w:r>
+    </w:p>
+    <w:p>
+      <w:pPr>
+        <w:pStyle w:val="PargrafodaLista"/>
+        <w:numPr>
+          <w:ilvl w:val="0"/>
+          <w:numId w:val="1"/>
+        </w:numPr>
+        <w:rPr>
+          <w:sz w:val="18"/>
+        </w:rPr>
+      </w:pPr>
+      <w:r>
+        <w:rPr>
+          <w:sz w:val="18"/>
+        </w:rPr>
+        <w:t>Designar técnico instalador</w:t>
+      </w:r>
+    </w:p>
+    <w:p>
+      <w:pPr>
+        <w:pStyle w:val="PargrafodaLista"/>
+        <w:numPr>
+          <w:ilvl w:val="0"/>
+          <w:numId w:val="1"/>
+        </w:numPr>
+        <w:rPr>
+          <w:sz w:val="18"/>
+        </w:rPr>
+      </w:pPr>
+      <w:r>
+        <w:rPr>
+          <w:sz w:val="18"/>
+        </w:rPr>
+        <w:t>Remover</w:t>
+      </w:r>
+      <w:r>
+        <w:rPr>
+          <w:sz w:val="18"/>
+        </w:rPr>
+        <w:t xml:space="preserve"> os equipamentos</w:t>
+      </w:r>
+    </w:p>
+    <w:p>
+      <w:pPr>
+        <w:pStyle w:val="PargrafodaLista"/>
+        <w:numPr>
+          <w:ilvl w:val="0"/>
+          <w:numId w:val="1"/>
+        </w:numPr>
+        <w:rPr>
+          <w:sz w:val="18"/>
+        </w:rPr>
+      </w:pPr>
+      <w:r>
+        <w:rPr>
+          <w:sz w:val="18"/>
+        </w:rPr>
+        <w:t>Transportar os equipamentos</w:t>
+      </w:r>
+    </w:p>
+    <w:p>
+      <w:pPr>
+        <w:pStyle w:val="PargrafodaLista"/>
+        <w:numPr>
+          <w:ilvl w:val="0"/>
+          <w:numId w:val="1"/>
+        </w:numPr>
+        <w:rPr>
+          <w:sz w:val="18"/>
+        </w:rPr>
+      </w:pPr>
+      <w:r>
+        <w:rPr>
+          <w:sz w:val="18"/>
+        </w:rPr>
+        <w:t>Verificar integridade dos equipamentos</w:t>
+      </w:r>
+    </w:p>
+    <w:p>
+      <w:pPr>
+        <w:pStyle w:val="PargrafodaLista"/>
+        <w:numPr>
+          <w:ilvl w:val="0"/>
+          <w:numId w:val="1"/>
+        </w:numPr>
+        <w:rPr>
+          <w:sz w:val="18"/>
+        </w:rPr>
+      </w:pPr>
+      <w:r>
+        <w:rPr>
+          <w:sz w:val="18"/>
+        </w:rPr>
+        <w:t xml:space="preserve">Notifica a administração </w:t>
+      </w:r>
+    </w:p>
+    <w:p>
+      <w:pPr>
+        <w:pStyle w:val="Ttulo2"/>
+        <w:rPr>
+          <w:sz w:val="22"/>
+        </w:rPr>
+      </w:pPr>
+      <w:r>
+        <w:rPr>
+          <w:sz w:val="22"/>
+        </w:rPr>
+        <w:t xml:space="preserve">Cenário: </w:t>
+      </w:r>
+      <w:r>
+        <w:rPr>
+          <w:sz w:val="22"/>
+        </w:rPr>
+        <w:t>Reclamação</w:t>
+      </w:r>
+    </w:p>
+    <w:p>
+      <w:pPr>
+        <w:rPr>
+          <w:sz w:val="18"/>
+        </w:rPr>
+      </w:pPr>
+      <w:r>
+        <w:rPr>
+          <w:sz w:val="18"/>
+        </w:rPr>
+        <w:t>Nó operacional: Administração</w:t>
+      </w:r>
+    </w:p>
+    <w:p>
+      <w:pPr>
+        <w:rPr>
+          <w:sz w:val="18"/>
+        </w:rPr>
+      </w:pPr>
+      <w:r>
+        <w:rPr>
+          <w:sz w:val="18"/>
+        </w:rPr>
+        <w:t>Capacidade:</w:t>
+      </w:r>
+    </w:p>
+    <w:p>
+      <w:pPr>
+        <w:pStyle w:val="PargrafodaLista"/>
+        <w:numPr>
+          <w:ilvl w:val="0"/>
+          <w:numId w:val="1"/>
+        </w:numPr>
+        <w:rPr>
+          <w:sz w:val="18"/>
+        </w:rPr>
+      </w:pPr>
+      <w:r>
+        <w:rPr>
+          <w:sz w:val="18"/>
+        </w:rPr>
+        <w:t>Levantar o problema</w:t>
+      </w:r>
+    </w:p>
+    <w:p>
+      <w:pPr>
+        <w:pStyle w:val="PargrafodaLista"/>
+        <w:numPr>
+          <w:ilvl w:val="0"/>
+          <w:numId w:val="1"/>
+        </w:numPr>
+        <w:rPr>
+          <w:sz w:val="18"/>
+        </w:rPr>
+      </w:pPr>
+      <w:r>
+        <w:rPr>
+          <w:sz w:val="18"/>
+        </w:rPr>
+        <w:t>Procurar solução</w:t>
+      </w:r>
+    </w:p>
+    <w:p>
+      <w:pPr>
+        <w:pStyle w:val="PargrafodaLista"/>
+        <w:numPr>
+          <w:ilvl w:val="0"/>
+          <w:numId w:val="1"/>
+        </w:numPr>
+        <w:rPr>
+          <w:sz w:val="18"/>
+        </w:rPr>
+      </w:pPr>
+      <w:r>
+        <w:rPr>
+          <w:sz w:val="18"/>
+        </w:rPr>
+        <w:t>Resolver o problema com mudança da operação ou remoção do equipamento.</w:t>
+      </w:r>
+    </w:p>
+    <w:p>
+      <w:pPr>
+        <w:rPr>
+          <w:sz w:val="18"/>
+        </w:rPr>
+      </w:pPr>
       <w:bookmarkStart w:id="0" w:name="_GoBack"/>
       <w:bookmarkEnd w:id="0"/>
     </w:p>
     <w:sectPr>
-      <w:pgSz w:w="16838" w:h="11906" w:orient="landscape"/>
-      <w:pgMar w:top="1701" w:right="1417" w:bottom="1701" w:left="1417" w:header="708" w:footer="708" w:gutter="0"/>
+      <w:pgSz w:w="11906" w:h="16838"/>
+      <w:pgMar w:top="1417" w:right="1701" w:bottom="1417" w:left="1701" w:header="708" w:footer="708" w:gutter="0"/>
       <w:cols w:space="708"/>
       <w:docGrid w:linePitch="360"/>
     </w:sectPr>
   </w:body>
 </w:document>
+</file>
+
+<file path=word/numbering.xml><?xml version="1.0" encoding="utf-8"?>
+<w:numbering xmlns:wpc="http://schemas.microsoft.com/office/word/2010/wordprocessingCanvas" xmlns:mc="http://schemas.openxmlformats.org/markup-compatibility/2006" xmlns:o="urn:schemas-microsoft-com:office:office" xmlns:r="http://schemas.openxmlformats.org/officeDocument/2006/relationships" xmlns:m="http://schemas.openxmlformats.org/officeDocument/2006/math" xmlns:v="urn:schemas-microsoft-com:vml" xmlns:wp14="http://schemas.microsoft.com/office/word/2010/wordprocessingDrawing" xmlns:wp="http://schemas.openxmlformats.org/drawingml/2006/wordprocessingDrawing" xmlns:w10="urn:schemas-microsoft-com:office:word" xmlns:w="http://schemas.openxmlformats.org/wordprocessingml/2006/main" xmlns:w14="http://schemas.microsoft.com/office/word/2010/wordml" xmlns:w15="http://schemas.microsoft.com/office/word/2012/wordml" xmlns:wpg="http://schemas.microsoft.com/office/word/2010/wordprocessingGroup" xmlns:wpi="http://schemas.microsoft.com/office/word/2010/wordprocessingInk" xmlns:wne="http://schemas.microsoft.com/office/word/2006/wordml" xmlns:wps="http://schemas.microsoft.com/office/word/2010/wordprocessingShape" mc:Ignorable="w14 w15 wp14">
+  <w:abstractNum w:abstractNumId="0">
+    <w:nsid w:val="5B867D29"/>
+    <w:multiLevelType w:val="hybridMultilevel"/>
+    <w:tmpl w:val="ADAAC778"/>
+    <w:lvl w:ilvl="0" w:tplc="04160001">
+      <w:start w:val="1"/>
+      <w:numFmt w:val="bullet"/>
+      <w:lvlText w:val=""/>
+      <w:lvlJc w:val="left"/>
+      <w:pPr>
+        <w:ind w:left="720" w:hanging="360"/>
+      </w:pPr>
+      <w:rPr>
+        <w:rFonts w:ascii="Symbol" w:hAnsi="Symbol" w:hint="default"/>
+      </w:rPr>
+    </w:lvl>
+    <w:lvl w:ilvl="1" w:tplc="04160003" w:tentative="1">
+      <w:start w:val="1"/>
+      <w:numFmt w:val="bullet"/>
+      <w:lvlText w:val="o"/>
+      <w:lvlJc w:val="left"/>
+      <w:pPr>
+        <w:ind w:left="1440" w:hanging="360"/>
+      </w:pPr>
+      <w:rPr>
+        <w:rFonts w:ascii="Courier New" w:hAnsi="Courier New" w:cs="Courier New" w:hint="default"/>
+      </w:rPr>
+    </w:lvl>
+    <w:lvl w:ilvl="2" w:tplc="04160005" w:tentative="1">
+      <w:start w:val="1"/>
+      <w:numFmt w:val="bullet"/>
+      <w:lvlText w:val=""/>
+      <w:lvlJc w:val="left"/>
+      <w:pPr>
+        <w:ind w:left="2160" w:hanging="360"/>
+      </w:pPr>
+      <w:rPr>
+        <w:rFonts w:ascii="Wingdings" w:hAnsi="Wingdings" w:hint="default"/>
+      </w:rPr>
+    </w:lvl>
+    <w:lvl w:ilvl="3" w:tplc="04160001" w:tentative="1">
+      <w:start w:val="1"/>
+      <w:numFmt w:val="bullet"/>
+      <w:lvlText w:val=""/>
+      <w:lvlJc w:val="left"/>
+      <w:pPr>
+        <w:ind w:left="2880" w:hanging="360"/>
+      </w:pPr>
+      <w:rPr>
+        <w:rFonts w:ascii="Symbol" w:hAnsi="Symbol" w:hint="default"/>
+      </w:rPr>
+    </w:lvl>
+    <w:lvl w:ilvl="4" w:tplc="04160003" w:tentative="1">
+      <w:start w:val="1"/>
+      <w:numFmt w:val="bullet"/>
+      <w:lvlText w:val="o"/>
+      <w:lvlJc w:val="left"/>
+      <w:pPr>
+        <w:ind w:left="3600" w:hanging="360"/>
+      </w:pPr>
+      <w:rPr>
+        <w:rFonts w:ascii="Courier New" w:hAnsi="Courier New" w:cs="Courier New" w:hint="default"/>
+      </w:rPr>
+    </w:lvl>
+    <w:lvl w:ilvl="5" w:tplc="04160005" w:tentative="1">
+      <w:start w:val="1"/>
+      <w:numFmt w:val="bullet"/>
+      <w:lvlText w:val=""/>
+      <w:lvlJc w:val="left"/>
+      <w:pPr>
+        <w:ind w:left="4320" w:hanging="360"/>
+      </w:pPr>
+      <w:rPr>
+        <w:rFonts w:ascii="Wingdings" w:hAnsi="Wingdings" w:hint="default"/>
+      </w:rPr>
+    </w:lvl>
+    <w:lvl w:ilvl="6" w:tplc="04160001" w:tentative="1">
+      <w:start w:val="1"/>
+      <w:numFmt w:val="bullet"/>
+      <w:lvlText w:val=""/>
+      <w:lvlJc w:val="left"/>
+      <w:pPr>
+        <w:ind w:left="5040" w:hanging="360"/>
+      </w:pPr>
+      <w:rPr>
+        <w:rFonts w:ascii="Symbol" w:hAnsi="Symbol" w:hint="default"/>
+      </w:rPr>
+    </w:lvl>
+    <w:lvl w:ilvl="7" w:tplc="04160003" w:tentative="1">
+      <w:start w:val="1"/>
+      <w:numFmt w:val="bullet"/>
+      <w:lvlText w:val="o"/>
+      <w:lvlJc w:val="left"/>
+      <w:pPr>
+        <w:ind w:left="5760" w:hanging="360"/>
+      </w:pPr>
+      <w:rPr>
+        <w:rFonts w:ascii="Courier New" w:hAnsi="Courier New" w:cs="Courier New" w:hint="default"/>
+      </w:rPr>
+    </w:lvl>
+    <w:lvl w:ilvl="8" w:tplc="04160005" w:tentative="1">
+      <w:start w:val="1"/>
+      <w:numFmt w:val="bullet"/>
+      <w:lvlText w:val=""/>
+      <w:lvlJc w:val="left"/>
+      <w:pPr>
+        <w:ind w:left="6480" w:hanging="360"/>
+      </w:pPr>
+      <w:rPr>
+        <w:rFonts w:ascii="Wingdings" w:hAnsi="Wingdings" w:hint="default"/>
+      </w:rPr>
+    </w:lvl>
+  </w:abstractNum>
+  <w:num w:numId="1">
+    <w:abstractNumId w:val="0"/>
+  </w:num>
+</w:numbering>
 </file>
 
 <file path=word/styles.xml><?xml version="1.0" encoding="utf-8"?>
@@ -457,6 +1858,29 @@
   <w:style w:type="paragraph" w:default="1" w:styleId="Normal">
     <w:name w:val="Normal"/>
     <w:qFormat/>
+    <w:rsid w:val="003C144A"/>
+  </w:style>
+  <w:style w:type="paragraph" w:styleId="Ttulo2">
+    <w:name w:val="heading 2"/>
+    <w:basedOn w:val="Normal"/>
+    <w:next w:val="Normal"/>
+    <w:link w:val="Ttulo2Char"/>
+    <w:uiPriority w:val="9"/>
+    <w:unhideWhenUsed/>
+    <w:qFormat/>
+    <w:rsid w:val="00357E56"/>
+    <w:pPr>
+      <w:keepNext/>
+      <w:keepLines/>
+      <w:spacing w:before="40" w:after="0"/>
+      <w:outlineLvl w:val="1"/>
+    </w:pPr>
+    <w:rPr>
+      <w:rFonts w:asciiTheme="majorHAnsi" w:eastAsiaTheme="majorEastAsia" w:hAnsiTheme="majorHAnsi" w:cstheme="majorBidi"/>
+      <w:color w:val="2E74B5" w:themeColor="accent1" w:themeShade="BF"/>
+      <w:sz w:val="26"/>
+      <w:szCs w:val="26"/>
+    </w:rPr>
   </w:style>
   <w:style w:type="character" w:default="1" w:styleId="Fontepargpadro">
     <w:name w:val="Default Paragraph Font"/>
@@ -484,6 +1908,30 @@
     <w:uiPriority w:val="99"/>
     <w:semiHidden/>
     <w:unhideWhenUsed/>
+  </w:style>
+  <w:style w:type="paragraph" w:styleId="PargrafodaLista">
+    <w:name w:val="List Paragraph"/>
+    <w:basedOn w:val="Normal"/>
+    <w:uiPriority w:val="34"/>
+    <w:qFormat/>
+    <w:rsid w:val="002640B7"/>
+    <w:pPr>
+      <w:ind w:left="720"/>
+      <w:contextualSpacing/>
+    </w:pPr>
+  </w:style>
+  <w:style w:type="character" w:customStyle="1" w:styleId="Ttulo2Char">
+    <w:name w:val="Título 2 Char"/>
+    <w:basedOn w:val="Fontepargpadro"/>
+    <w:link w:val="Ttulo2"/>
+    <w:uiPriority w:val="9"/>
+    <w:rsid w:val="00357E56"/>
+    <w:rPr>
+      <w:rFonts w:asciiTheme="majorHAnsi" w:eastAsiaTheme="majorEastAsia" w:hAnsiTheme="majorHAnsi" w:cstheme="majorBidi"/>
+      <w:color w:val="2E74B5" w:themeColor="accent1" w:themeShade="BF"/>
+      <w:sz w:val="26"/>
+      <w:szCs w:val="26"/>
+    </w:rPr>
   </w:style>
 </w:styles>
 </file>
@@ -747,16 +2195,4 @@
     </a:ext>
   </a:extLst>
 </a:theme>
-</file>
-
-<file path=customXml/item1.xml><?xml version="1.0" encoding="utf-8"?>
-<b:Sources xmlns:b="http://schemas.openxmlformats.org/officeDocument/2006/bibliography" xmlns="http://schemas.openxmlformats.org/officeDocument/2006/bibliography" SelectedStyle="\APASixthEditionOfficeOnline.xsl" StyleName="APA" Version="6"/>
-</file>
-
-<file path=customXml/itemProps1.xml><?xml version="1.0" encoding="utf-8"?>
-<ds:datastoreItem xmlns:ds="http://schemas.openxmlformats.org/officeDocument/2006/customXml" ds:itemID="{189D6A54-2636-475C-88AA-E9E01E2AD4D2}">
-  <ds:schemaRefs>
-    <ds:schemaRef ds:uri="http://schemas.openxmlformats.org/officeDocument/2006/bibliography"/>
-  </ds:schemaRefs>
-</ds:datastoreItem>
 </file>
</xml_diff>